<commit_message>
Use case diagrams almost done
</commit_message>
<xml_diff>
--- a/Websites_Comparsion/features_list.docx
+++ b/Websites_Comparsion/features_list.docx
@@ -86,11 +86,9 @@
             <w:pPr>
               <w:jc w:val="center"/>
             </w:pPr>
-            <w:proofErr w:type="spellStart"/>
             <w:r>
               <w:t>Acadox</w:t>
             </w:r>
-            <w:proofErr w:type="spellEnd"/>
           </w:p>
         </w:tc>
         <w:tc>
@@ -130,7 +128,10 @@
               <w:jc w:val="center"/>
             </w:pPr>
             <w:r>
-              <w:t>Login</w:t>
+              <w:t>Log</w:t>
+            </w:r>
+            <w:r>
+              <w:t xml:space="preserve"> In</w:t>
             </w:r>
           </w:p>
         </w:tc>
@@ -348,7 +349,10 @@
               <w:jc w:val="center"/>
             </w:pPr>
             <w:r>
-              <w:t>Sign Out</w:t>
+              <w:t>Log</w:t>
+            </w:r>
+            <w:r>
+              <w:t xml:space="preserve"> Out</w:t>
             </w:r>
           </w:p>
         </w:tc>
@@ -753,7 +757,10 @@
               <w:jc w:val="center"/>
             </w:pPr>
             <w:r>
-              <w:t>Remove Course</w:t>
+              <w:t>Late Register Course</w:t>
+            </w:r>
+            <w:r>
+              <w:t xml:space="preserve"> with Fee</w:t>
             </w:r>
           </w:p>
         </w:tc>
@@ -764,20 +771,15 @@
           <w:p>
             <w:pPr>
               <w:jc w:val="center"/>
-            </w:pPr>
-            <w:r>
-              <w:t>-</w:t>
-            </w:r>
-          </w:p>
-          <w:p>
-            <w:pPr>
-              <w:jc w:val="center"/>
-            </w:pPr>
-            <w:r>
-              <w:t>Should be done manually by the staff</w:t>
-            </w:r>
-            <w:r>
-              <w:t>.</w:t>
+              <w:rPr>
+                <w:lang w:bidi="ar-EG"/>
+              </w:rPr>
+            </w:pPr>
+            <w:r>
+              <w:rPr>
+                <w:lang w:bidi="ar-EG"/>
+              </w:rPr>
+              <w:t>+</w:t>
             </w:r>
           </w:p>
         </w:tc>
@@ -790,18 +792,15 @@
               <w:jc w:val="center"/>
             </w:pPr>
             <w:r>
-              <w:t>-</w:t>
-            </w:r>
-          </w:p>
-          <w:p>
-            <w:pPr>
-              <w:jc w:val="center"/>
-            </w:pPr>
-            <w:r>
-              <w:t>Should be done manually by the staff</w:t>
-            </w:r>
-            <w:r>
-              <w:t>.</w:t>
+              <w:t>+</w:t>
+            </w:r>
+          </w:p>
+          <w:p>
+            <w:pPr>
+              <w:jc w:val="center"/>
+            </w:pPr>
+            <w:r>
+              <w:t xml:space="preserve">Only at specific time of the year </w:t>
             </w:r>
           </w:p>
         </w:tc>
@@ -814,22 +813,7 @@
               <w:jc w:val="center"/>
             </w:pPr>
             <w:r>
-              <w:t>-</w:t>
-            </w:r>
-          </w:p>
-          <w:p>
-            <w:pPr>
-              <w:jc w:val="center"/>
-              <w:rPr>
-                <w:rtl/>
-                <w:lang w:bidi="ar-EG"/>
-              </w:rPr>
-            </w:pPr>
-            <w:r>
-              <w:t>Should be done manually by the staff</w:t>
-            </w:r>
-            <w:r>
-              <w:t>.</w:t>
+              <w:t>+</w:t>
             </w:r>
           </w:p>
         </w:tc>
@@ -842,7 +826,7 @@
               <w:jc w:val="center"/>
             </w:pPr>
             <w:r>
-              <w:t>+</w:t>
+              <w:t>-</w:t>
             </w:r>
           </w:p>
         </w:tc>
@@ -855,7 +839,7 @@
               <w:jc w:val="center"/>
             </w:pPr>
             <w:r>
-              <w:t>+</w:t>
+              <w:t>-</w:t>
             </w:r>
           </w:p>
         </w:tc>
@@ -868,7 +852,7 @@
               <w:jc w:val="center"/>
             </w:pPr>
             <w:r>
-              <w:t>+</w:t>
+              <w:t>-</w:t>
             </w:r>
           </w:p>
         </w:tc>
@@ -883,7 +867,7 @@
               <w:jc w:val="center"/>
             </w:pPr>
             <w:r>
-              <w:t>Archive Course (archived courses can be accessed for material but cannot be edited)</w:t>
+              <w:t>Remove Course</w:t>
             </w:r>
           </w:p>
         </w:tc>
@@ -896,15 +880,18 @@
               <w:jc w:val="center"/>
             </w:pPr>
             <w:r>
-              <w:t xml:space="preserve">+ </w:t>
-            </w:r>
-          </w:p>
-          <w:p>
-            <w:pPr>
-              <w:jc w:val="center"/>
-            </w:pPr>
-            <w:r>
-              <w:t>(Done by instructor)</w:t>
+              <w:t>-</w:t>
+            </w:r>
+          </w:p>
+          <w:p>
+            <w:pPr>
+              <w:jc w:val="center"/>
+            </w:pPr>
+            <w:r>
+              <w:t>Should be done manually by the staff</w:t>
+            </w:r>
+            <w:r>
+              <w:t>.</w:t>
             </w:r>
           </w:p>
         </w:tc>
@@ -925,7 +912,10 @@
               <w:jc w:val="center"/>
             </w:pPr>
             <w:r>
-              <w:t>(Done by instructor, you can see your grade for the finished course)</w:t>
+              <w:t>Should be done manually by the staff</w:t>
+            </w:r>
+            <w:r>
+              <w:t>.</w:t>
             </w:r>
           </w:p>
         </w:tc>
@@ -941,6 +931,21 @@
               <w:t>-</w:t>
             </w:r>
           </w:p>
+          <w:p>
+            <w:pPr>
+              <w:jc w:val="center"/>
+              <w:rPr>
+                <w:rtl/>
+                <w:lang w:bidi="ar-EG"/>
+              </w:rPr>
+            </w:pPr>
+            <w:r>
+              <w:t>Should be done manually by the staff</w:t>
+            </w:r>
+            <w:r>
+              <w:t>.</w:t>
+            </w:r>
+          </w:p>
         </w:tc>
         <w:tc>
           <w:tcPr>
@@ -964,15 +969,7 @@
               <w:jc w:val="center"/>
             </w:pPr>
             <w:r>
-              <w:t xml:space="preserve">+ </w:t>
-            </w:r>
-          </w:p>
-          <w:p>
-            <w:pPr>
-              <w:jc w:val="center"/>
-            </w:pPr>
-            <w:r>
-              <w:t>(Done by student)</w:t>
+              <w:t>+</w:t>
             </w:r>
           </w:p>
         </w:tc>
@@ -985,7 +982,7 @@
               <w:jc w:val="center"/>
             </w:pPr>
             <w:r>
-              <w:t>?</w:t>
+              <w:t>+</w:t>
             </w:r>
           </w:p>
         </w:tc>
@@ -1000,7 +997,7 @@
               <w:jc w:val="center"/>
             </w:pPr>
             <w:r>
-              <w:t>Add or Download non-related course materials</w:t>
+              <w:t>Archive Course (archived courses can be accessed for material but cannot be edited)</w:t>
             </w:r>
           </w:p>
         </w:tc>
@@ -1013,7 +1010,15 @@
               <w:jc w:val="center"/>
             </w:pPr>
             <w:r>
-              <w:t>+</w:t>
+              <w:t xml:space="preserve">+ </w:t>
+            </w:r>
+          </w:p>
+          <w:p>
+            <w:pPr>
+              <w:jc w:val="center"/>
+            </w:pPr>
+            <w:r>
+              <w:t>(Done by instructor)</w:t>
             </w:r>
           </w:p>
         </w:tc>
@@ -1026,7 +1031,15 @@
               <w:jc w:val="center"/>
             </w:pPr>
             <w:r>
-              <w:t>+</w:t>
+              <w:t>-</w:t>
+            </w:r>
+          </w:p>
+          <w:p>
+            <w:pPr>
+              <w:jc w:val="center"/>
+            </w:pPr>
+            <w:r>
+              <w:t>(Done by instructor, you can see your grade for the finished course)</w:t>
             </w:r>
           </w:p>
         </w:tc>
@@ -1039,7 +1052,7 @@
               <w:jc w:val="center"/>
             </w:pPr>
             <w:r>
-              <w:t>+</w:t>
+              <w:t>-</w:t>
             </w:r>
           </w:p>
         </w:tc>
@@ -1052,7 +1065,7 @@
               <w:jc w:val="center"/>
             </w:pPr>
             <w:r>
-              <w:t>-</w:t>
+              <w:t>+</w:t>
             </w:r>
           </w:p>
         </w:tc>
@@ -1065,7 +1078,15 @@
               <w:jc w:val="center"/>
             </w:pPr>
             <w:r>
-              <w:t>-</w:t>
+              <w:t xml:space="preserve">+ </w:t>
+            </w:r>
+          </w:p>
+          <w:p>
+            <w:pPr>
+              <w:jc w:val="center"/>
+            </w:pPr>
+            <w:r>
+              <w:t>(Done by student)</w:t>
             </w:r>
           </w:p>
         </w:tc>
@@ -1078,7 +1099,7 @@
               <w:jc w:val="center"/>
             </w:pPr>
             <w:r>
-              <w:t>-</w:t>
+              <w:t>?</w:t>
             </w:r>
           </w:p>
         </w:tc>
@@ -1093,10 +1114,7 @@
               <w:jc w:val="center"/>
             </w:pPr>
             <w:r>
-              <w:t xml:space="preserve">Files </w:t>
-            </w:r>
-            <w:r>
-              <w:t>Materials</w:t>
+              <w:t>Add or Download non-related course materials</w:t>
             </w:r>
           </w:p>
         </w:tc>
@@ -1135,7 +1153,7 @@
               <w:jc w:val="center"/>
             </w:pPr>
             <w:r>
-              <w:t>-</w:t>
+              <w:t>+</w:t>
             </w:r>
           </w:p>
         </w:tc>
@@ -1148,7 +1166,7 @@
               <w:jc w:val="center"/>
             </w:pPr>
             <w:r>
-              <w:t>+</w:t>
+              <w:t>-</w:t>
             </w:r>
           </w:p>
         </w:tc>
@@ -1161,7 +1179,7 @@
               <w:jc w:val="center"/>
             </w:pPr>
             <w:r>
-              <w:t>+</w:t>
+              <w:t>-</w:t>
             </w:r>
           </w:p>
         </w:tc>
@@ -1174,7 +1192,7 @@
               <w:jc w:val="center"/>
             </w:pPr>
             <w:r>
-              <w:t>+</w:t>
+              <w:t>-</w:t>
             </w:r>
           </w:p>
         </w:tc>
@@ -1189,7 +1207,10 @@
               <w:jc w:val="center"/>
             </w:pPr>
             <w:r>
-              <w:t>Videos and Audio Materials</w:t>
+              <w:t xml:space="preserve">Files </w:t>
+            </w:r>
+            <w:r>
+              <w:t>Materials</w:t>
             </w:r>
           </w:p>
         </w:tc>
@@ -1205,14 +1226,6 @@
               <w:t>+</w:t>
             </w:r>
           </w:p>
-          <w:p>
-            <w:pPr>
-              <w:jc w:val="center"/>
-            </w:pPr>
-            <w:r>
-              <w:t>Has media player.</w:t>
-            </w:r>
-          </w:p>
         </w:tc>
         <w:tc>
           <w:tcPr>
@@ -1223,7 +1236,7 @@
               <w:jc w:val="center"/>
             </w:pPr>
             <w:r>
-              <w:t>-</w:t>
+              <w:t>+</w:t>
             </w:r>
           </w:p>
         </w:tc>
@@ -1252,14 +1265,6 @@
               <w:t>+</w:t>
             </w:r>
           </w:p>
-          <w:p>
-            <w:pPr>
-              <w:jc w:val="center"/>
-            </w:pPr>
-            <w:r>
-              <w:t>Only file, no media player.</w:t>
-            </w:r>
-          </w:p>
         </w:tc>
         <w:tc>
           <w:tcPr>
@@ -1273,14 +1278,6 @@
               <w:t>+</w:t>
             </w:r>
           </w:p>
-          <w:p>
-            <w:pPr>
-              <w:jc w:val="center"/>
-            </w:pPr>
-            <w:r>
-              <w:t>Through google drive.</w:t>
-            </w:r>
-          </w:p>
         </w:tc>
         <w:tc>
           <w:tcPr>
@@ -1292,14 +1289,6 @@
             </w:pPr>
             <w:r>
               <w:t>+</w:t>
-            </w:r>
-          </w:p>
-          <w:p>
-            <w:pPr>
-              <w:jc w:val="center"/>
-            </w:pPr>
-            <w:r>
-              <w:t>Has media player.</w:t>
             </w:r>
           </w:p>
         </w:tc>
@@ -1314,6 +1303,131 @@
               <w:jc w:val="center"/>
             </w:pPr>
             <w:r>
+              <w:t>Videos and Audio Materials</w:t>
+            </w:r>
+          </w:p>
+        </w:tc>
+        <w:tc>
+          <w:tcPr>
+            <w:tcW w:w="1293" w:type="dxa"/>
+          </w:tcPr>
+          <w:p>
+            <w:pPr>
+              <w:jc w:val="center"/>
+            </w:pPr>
+            <w:r>
+              <w:t>+</w:t>
+            </w:r>
+          </w:p>
+          <w:p>
+            <w:pPr>
+              <w:jc w:val="center"/>
+            </w:pPr>
+            <w:r>
+              <w:t>Has media player.</w:t>
+            </w:r>
+          </w:p>
+        </w:tc>
+        <w:tc>
+          <w:tcPr>
+            <w:tcW w:w="1149" w:type="dxa"/>
+          </w:tcPr>
+          <w:p>
+            <w:pPr>
+              <w:jc w:val="center"/>
+            </w:pPr>
+            <w:r>
+              <w:t>-</w:t>
+            </w:r>
+          </w:p>
+        </w:tc>
+        <w:tc>
+          <w:tcPr>
+            <w:tcW w:w="1136" w:type="dxa"/>
+          </w:tcPr>
+          <w:p>
+            <w:pPr>
+              <w:jc w:val="center"/>
+            </w:pPr>
+            <w:r>
+              <w:t>-</w:t>
+            </w:r>
+          </w:p>
+        </w:tc>
+        <w:tc>
+          <w:tcPr>
+            <w:tcW w:w="878" w:type="dxa"/>
+          </w:tcPr>
+          <w:p>
+            <w:pPr>
+              <w:jc w:val="center"/>
+            </w:pPr>
+            <w:r>
+              <w:t>+</w:t>
+            </w:r>
+          </w:p>
+          <w:p>
+            <w:pPr>
+              <w:jc w:val="center"/>
+            </w:pPr>
+            <w:r>
+              <w:t>Only file, no media player.</w:t>
+            </w:r>
+          </w:p>
+        </w:tc>
+        <w:tc>
+          <w:tcPr>
+            <w:tcW w:w="1294" w:type="dxa"/>
+          </w:tcPr>
+          <w:p>
+            <w:pPr>
+              <w:jc w:val="center"/>
+            </w:pPr>
+            <w:r>
+              <w:t>+</w:t>
+            </w:r>
+          </w:p>
+          <w:p>
+            <w:pPr>
+              <w:jc w:val="center"/>
+            </w:pPr>
+            <w:r>
+              <w:t>Through google drive.</w:t>
+            </w:r>
+          </w:p>
+        </w:tc>
+        <w:tc>
+          <w:tcPr>
+            <w:tcW w:w="1397" w:type="dxa"/>
+          </w:tcPr>
+          <w:p>
+            <w:pPr>
+              <w:jc w:val="center"/>
+            </w:pPr>
+            <w:r>
+              <w:t>+</w:t>
+            </w:r>
+          </w:p>
+          <w:p>
+            <w:pPr>
+              <w:jc w:val="center"/>
+            </w:pPr>
+            <w:r>
+              <w:t>Has media player.</w:t>
+            </w:r>
+          </w:p>
+        </w:tc>
+      </w:tr>
+      <w:tr>
+        <w:tc>
+          <w:tcPr>
+            <w:tcW w:w="1869" w:type="dxa"/>
+          </w:tcPr>
+          <w:p>
+            <w:pPr>
+              <w:jc w:val="center"/>
+            </w:pPr>
+            <w:r>
               <w:t>External Links Materials</w:t>
             </w:r>
           </w:p>
@@ -1597,6 +1711,7 @@
               <w:jc w:val="center"/>
             </w:pPr>
             <w:r>
+              <w:lastRenderedPageBreak/>
               <w:t>Delete Message</w:t>
             </w:r>
           </w:p>
@@ -1959,7 +2074,6 @@
               <w:jc w:val="center"/>
             </w:pPr>
             <w:r>
-              <w:lastRenderedPageBreak/>
               <w:t>Through form.</w:t>
             </w:r>
           </w:p>
@@ -1973,7 +2087,6 @@
               <w:jc w:val="center"/>
             </w:pPr>
             <w:r>
-              <w:lastRenderedPageBreak/>
               <w:t>+</w:t>
             </w:r>
           </w:p>
@@ -2217,7 +2330,7 @@
               <w:jc w:val="center"/>
             </w:pPr>
             <w:r>
-              <w:t>Online Quiz</w:t>
+              <w:t>Quiz</w:t>
             </w:r>
           </w:p>
         </w:tc>
@@ -2275,7 +2388,7 @@
               <w:jc w:val="center"/>
             </w:pPr>
             <w:r>
-              <w:t>+</w:t>
+              <w:t>-</w:t>
             </w:r>
           </w:p>
         </w:tc>
@@ -2316,7 +2429,7 @@
               <w:jc w:val="center"/>
             </w:pPr>
             <w:r>
-              <w:t>Profile</w:t>
+              <w:t>Online Quiz</w:t>
             </w:r>
           </w:p>
         </w:tc>
@@ -2348,7 +2461,7 @@
               <w:jc w:val="center"/>
             </w:pPr>
             <w:r>
-              <w:t>+</w:t>
+              <w:t>-</w:t>
             </w:r>
           </w:p>
         </w:tc>
@@ -2361,7 +2474,7 @@
               <w:jc w:val="center"/>
             </w:pPr>
             <w:r>
-              <w:t>+</w:t>
+              <w:t>-</w:t>
             </w:r>
           </w:p>
         </w:tc>
@@ -2388,14 +2501,6 @@
             </w:pPr>
             <w:r>
               <w:t>+</w:t>
-            </w:r>
-          </w:p>
-          <w:p>
-            <w:pPr>
-              <w:jc w:val="center"/>
-            </w:pPr>
-            <w:r>
-              <w:t>Through google account.</w:t>
             </w:r>
           </w:p>
         </w:tc>
@@ -2423,7 +2528,7 @@
               <w:jc w:val="center"/>
             </w:pPr>
             <w:r>
-              <w:t>Change account password</w:t>
+              <w:t>Profile</w:t>
             </w:r>
           </w:p>
         </w:tc>
@@ -2497,6 +2602,14 @@
               <w:t>+</w:t>
             </w:r>
           </w:p>
+          <w:p>
+            <w:pPr>
+              <w:jc w:val="center"/>
+            </w:pPr>
+            <w:r>
+              <w:t>Through google account.</w:t>
+            </w:r>
+          </w:p>
         </w:tc>
         <w:tc>
           <w:tcPr>
@@ -2507,7 +2620,7 @@
               <w:jc w:val="center"/>
             </w:pPr>
             <w:r>
-              <w:t>-</w:t>
+              <w:t>+</w:t>
             </w:r>
           </w:p>
         </w:tc>
@@ -2522,7 +2635,7 @@
               <w:jc w:val="center"/>
             </w:pPr>
             <w:r>
-              <w:t>Top 50</w:t>
+              <w:t>Change account password</w:t>
             </w:r>
           </w:p>
         </w:tc>
@@ -2580,7 +2693,7 @@
               <w:jc w:val="center"/>
             </w:pPr>
             <w:r>
-              <w:t>-</w:t>
+              <w:t>+</w:t>
             </w:r>
           </w:p>
         </w:tc>
@@ -2593,7 +2706,7 @@
               <w:jc w:val="center"/>
             </w:pPr>
             <w:r>
-              <w:t>-</w:t>
+              <w:t>+</w:t>
             </w:r>
           </w:p>
         </w:tc>
@@ -2621,7 +2734,7 @@
               <w:jc w:val="center"/>
             </w:pPr>
             <w:r>
-              <w:t>Home Page</w:t>
+              <w:t>Top 50</w:t>
             </w:r>
           </w:p>
         </w:tc>
@@ -2653,7 +2766,7 @@
               <w:jc w:val="center"/>
             </w:pPr>
             <w:r>
-              <w:t>-</w:t>
+              <w:t>+</w:t>
             </w:r>
           </w:p>
         </w:tc>
@@ -2679,7 +2792,7 @@
               <w:jc w:val="center"/>
             </w:pPr>
             <w:r>
-              <w:t>+</w:t>
+              <w:t>-</w:t>
             </w:r>
           </w:p>
         </w:tc>
@@ -2692,7 +2805,7 @@
               <w:jc w:val="center"/>
             </w:pPr>
             <w:r>
-              <w:t>+</w:t>
+              <w:t>-</w:t>
             </w:r>
           </w:p>
         </w:tc>
@@ -2705,7 +2818,7 @@
               <w:jc w:val="center"/>
             </w:pPr>
             <w:r>
-              <w:t>+</w:t>
+              <w:t>-</w:t>
             </w:r>
           </w:p>
         </w:tc>
@@ -2720,10 +2833,7 @@
               <w:jc w:val="center"/>
             </w:pPr>
             <w:r>
-              <w:t>Assignments</w:t>
-            </w:r>
-            <w:r>
-              <w:t xml:space="preserve"> (view, deliver, view deadline)</w:t>
+              <w:t>Home Page</w:t>
             </w:r>
           </w:p>
         </w:tc>
@@ -2768,7 +2878,7 @@
               <w:jc w:val="center"/>
             </w:pPr>
             <w:r>
-              <w:t>-</w:t>
+              <w:t>+</w:t>
             </w:r>
           </w:p>
         </w:tc>
@@ -2822,7 +2932,7 @@
               <w:jc w:val="center"/>
             </w:pPr>
             <w:r>
-              <w:t>Quiz</w:t>
+              <w:t>Assignments (view, deliver, view deadline)</w:t>
             </w:r>
           </w:p>
         </w:tc>
@@ -2880,7 +2990,7 @@
               <w:jc w:val="center"/>
             </w:pPr>
             <w:r>
-              <w:t>-</w:t>
+              <w:t>+</w:t>
             </w:r>
           </w:p>
         </w:tc>
@@ -3127,13 +3237,7 @@
               <w:jc w:val="center"/>
             </w:pPr>
             <w:r>
-              <w:t xml:space="preserve">General Feed </w:t>
-            </w:r>
-            <w:r>
-              <w:t xml:space="preserve">(posts on your homepage, </w:t>
-            </w:r>
-            <w:r>
-              <w:t>limited to the staff)</w:t>
+              <w:t>General Feed (posts on your homepage, limited to the staff)</w:t>
             </w:r>
           </w:p>
         </w:tc>
@@ -3331,7 +3435,7 @@
               <w:jc w:val="center"/>
             </w:pPr>
             <w:r>
-              <w:t>Activity Stream</w:t>
+              <w:t>Course Feedback</w:t>
             </w:r>
           </w:p>
         </w:tc>
@@ -3363,7 +3467,7 @@
               <w:jc w:val="center"/>
             </w:pPr>
             <w:r>
-              <w:t>+ (disrupted by received messages and received files)</w:t>
+              <w:t>+</w:t>
             </w:r>
           </w:p>
         </w:tc>
@@ -3376,7 +3480,7 @@
               <w:jc w:val="center"/>
             </w:pPr>
             <w:r>
-              <w:t>-</w:t>
+              <w:t>+</w:t>
             </w:r>
           </w:p>
         </w:tc>
@@ -3402,7 +3506,7 @@
               <w:jc w:val="center"/>
             </w:pPr>
             <w:r>
-              <w:t>+ (through mail)</w:t>
+              <w:t>-</w:t>
             </w:r>
           </w:p>
         </w:tc>
@@ -3430,7 +3534,7 @@
               <w:jc w:val="center"/>
             </w:pPr>
             <w:r>
-              <w:t>Arabic Support</w:t>
+              <w:t>Activity Stream</w:t>
             </w:r>
           </w:p>
         </w:tc>
@@ -3452,21 +3556,6 @@
               <w:t>+</w:t>
             </w:r>
           </w:p>
-          <w:p>
-            <w:pPr>
-              <w:jc w:val="center"/>
-              <w:rPr>
-                <w:rtl/>
-                <w:lang w:bidi="ar-EG"/>
-              </w:rPr>
-            </w:pPr>
-            <w:r>
-              <w:rPr>
-                <w:lang w:bidi="ar-EG"/>
-              </w:rPr>
-              <w:t>(low priority)</w:t>
-            </w:r>
-          </w:p>
         </w:tc>
         <w:tc>
           <w:tcPr>
@@ -3477,7 +3566,7 @@
               <w:jc w:val="center"/>
             </w:pPr>
             <w:r>
-              <w:t>+</w:t>
+              <w:t>+ (disrupted by received messages and received files)</w:t>
             </w:r>
           </w:p>
         </w:tc>
@@ -3503,7 +3592,7 @@
               <w:jc w:val="center"/>
             </w:pPr>
             <w:r>
-              <w:t>+</w:t>
+              <w:t>-</w:t>
             </w:r>
           </w:p>
         </w:tc>
@@ -3516,7 +3605,7 @@
               <w:jc w:val="center"/>
             </w:pPr>
             <w:r>
-              <w:t>-</w:t>
+              <w:t>+ (through mail)</w:t>
             </w:r>
           </w:p>
         </w:tc>
@@ -3529,7 +3618,7 @@
               <w:jc w:val="center"/>
             </w:pPr>
             <w:r>
-              <w:t>-</w:t>
+              <w:t>+</w:t>
             </w:r>
           </w:p>
         </w:tc>
@@ -3544,7 +3633,7 @@
               <w:jc w:val="center"/>
             </w:pPr>
             <w:r>
-              <w:t>Check Instructors for The Course</w:t>
+              <w:t>Arabic Support</w:t>
             </w:r>
           </w:p>
         </w:tc>
@@ -3566,6 +3655,21 @@
               <w:t>+</w:t>
             </w:r>
           </w:p>
+          <w:p>
+            <w:pPr>
+              <w:jc w:val="center"/>
+              <w:rPr>
+                <w:rtl/>
+                <w:lang w:bidi="ar-EG"/>
+              </w:rPr>
+            </w:pPr>
+            <w:r>
+              <w:rPr>
+                <w:lang w:bidi="ar-EG"/>
+              </w:rPr>
+              <w:t>(low priority)</w:t>
+            </w:r>
+          </w:p>
         </w:tc>
         <w:tc>
           <w:tcPr>
@@ -3576,7 +3680,7 @@
               <w:jc w:val="center"/>
             </w:pPr>
             <w:r>
-              <w:t>-</w:t>
+              <w:t>+</w:t>
             </w:r>
           </w:p>
         </w:tc>
@@ -3615,7 +3719,7 @@
               <w:jc w:val="center"/>
             </w:pPr>
             <w:r>
-              <w:t>+</w:t>
+              <w:t>-</w:t>
             </w:r>
           </w:p>
         </w:tc>
@@ -3628,7 +3732,7 @@
               <w:jc w:val="center"/>
             </w:pPr>
             <w:r>
-              <w:t>+</w:t>
+              <w:t>-</w:t>
             </w:r>
           </w:p>
         </w:tc>
@@ -3643,13 +3747,7 @@
               <w:jc w:val="center"/>
             </w:pPr>
             <w:r>
-              <w:t xml:space="preserve">Check </w:t>
-            </w:r>
-            <w:r>
-              <w:t>Instructor</w:t>
-            </w:r>
-            <w:r>
-              <w:t xml:space="preserve"> Profile</w:t>
+              <w:t>Check Instructors for The Course</w:t>
             </w:r>
           </w:p>
         </w:tc>
@@ -3681,15 +3779,7 @@
               <w:jc w:val="center"/>
             </w:pPr>
             <w:r>
-              <w:t>+</w:t>
-            </w:r>
-          </w:p>
-          <w:p>
-            <w:pPr>
-              <w:jc w:val="center"/>
-            </w:pPr>
-            <w:r>
-              <w:t>On the faculty staff website</w:t>
+              <w:t>-</w:t>
             </w:r>
           </w:p>
         </w:tc>
@@ -3702,15 +3792,7 @@
               <w:jc w:val="center"/>
             </w:pPr>
             <w:r>
-              <w:t>+</w:t>
-            </w:r>
-          </w:p>
-          <w:p>
-            <w:pPr>
-              <w:jc w:val="center"/>
-            </w:pPr>
-            <w:r>
-              <w:t>On the faculty staff website</w:t>
+              <w:t>-</w:t>
             </w:r>
           </w:p>
         </w:tc>
@@ -3736,7 +3818,7 @@
               <w:jc w:val="center"/>
             </w:pPr>
             <w:r>
-              <w:t>-</w:t>
+              <w:t>+</w:t>
             </w:r>
           </w:p>
         </w:tc>
@@ -3749,7 +3831,7 @@
               <w:jc w:val="center"/>
             </w:pPr>
             <w:r>
-              <w:t>-</w:t>
+              <w:t>+</w:t>
             </w:r>
           </w:p>
         </w:tc>
@@ -3765,7 +3847,7 @@
             </w:pPr>
             <w:r>
               <w:lastRenderedPageBreak/>
-              <w:t>Check Instructor Mail</w:t>
+              <w:t>Check Instructor Profile</w:t>
             </w:r>
           </w:p>
         </w:tc>
@@ -3787,20 +3869,6 @@
               <w:t>+</w:t>
             </w:r>
           </w:p>
-          <w:p>
-            <w:pPr>
-              <w:jc w:val="center"/>
-              <w:rPr>
-                <w:lang w:bidi="ar-EG"/>
-              </w:rPr>
-            </w:pPr>
-            <w:r>
-              <w:rPr>
-                <w:lang w:bidi="ar-EG"/>
-              </w:rPr>
-              <w:t>In the profile</w:t>
-            </w:r>
-          </w:p>
         </w:tc>
         <w:tc>
           <w:tcPr>
@@ -3853,7 +3921,7 @@
               <w:jc w:val="center"/>
             </w:pPr>
             <w:r>
-              <w:t>-</w:t>
+              <w:t>+</w:t>
             </w:r>
           </w:p>
         </w:tc>
@@ -3894,7 +3962,7 @@
               <w:jc w:val="center"/>
             </w:pPr>
             <w:r>
-              <w:t>Check Office Hours</w:t>
+              <w:t>Check Instructor Mail</w:t>
             </w:r>
           </w:p>
         </w:tc>
@@ -3916,6 +3984,20 @@
               <w:t>+</w:t>
             </w:r>
           </w:p>
+          <w:p>
+            <w:pPr>
+              <w:jc w:val="center"/>
+              <w:rPr>
+                <w:lang w:bidi="ar-EG"/>
+              </w:rPr>
+            </w:pPr>
+            <w:r>
+              <w:rPr>
+                <w:lang w:bidi="ar-EG"/>
+              </w:rPr>
+              <w:t>In the profile</w:t>
+            </w:r>
+          </w:p>
         </w:tc>
         <w:tc>
           <w:tcPr>
@@ -3926,7 +4008,15 @@
               <w:jc w:val="center"/>
             </w:pPr>
             <w:r>
-              <w:t>-</w:t>
+              <w:t>+</w:t>
+            </w:r>
+          </w:p>
+          <w:p>
+            <w:pPr>
+              <w:jc w:val="center"/>
+            </w:pPr>
+            <w:r>
+              <w:t>On the faculty staff website</w:t>
             </w:r>
           </w:p>
         </w:tc>
@@ -3939,7 +4029,15 @@
               <w:jc w:val="center"/>
             </w:pPr>
             <w:r>
-              <w:t>-</w:t>
+              <w:t>+</w:t>
+            </w:r>
+          </w:p>
+          <w:p>
+            <w:pPr>
+              <w:jc w:val="center"/>
+            </w:pPr>
+            <w:r>
+              <w:t>On the faculty staff website</w:t>
             </w:r>
           </w:p>
         </w:tc>
@@ -3979,14 +4077,6 @@
             </w:pPr>
             <w:r>
               <w:t>-</w:t>
-            </w:r>
-          </w:p>
-          <w:p>
-            <w:pPr>
-              <w:jc w:val="center"/>
-            </w:pPr>
-            <w:r>
-              <w:t>But doable</w:t>
             </w:r>
           </w:p>
         </w:tc>
@@ -4001,7 +4091,7 @@
               <w:jc w:val="center"/>
             </w:pPr>
             <w:r>
-              <w:t>Check Office Location</w:t>
+              <w:t>Check Office Hours</w:t>
             </w:r>
           </w:p>
         </w:tc>
@@ -4086,6 +4176,14 @@
             </w:pPr>
             <w:r>
               <w:t>-</w:t>
+            </w:r>
+          </w:p>
+          <w:p>
+            <w:pPr>
+              <w:jc w:val="center"/>
+            </w:pPr>
+            <w:r>
+              <w:t>But doable</w:t>
             </w:r>
           </w:p>
         </w:tc>
@@ -4100,7 +4198,7 @@
               <w:jc w:val="center"/>
             </w:pPr>
             <w:r>
-              <w:t>Folder Sync (like git)</w:t>
+              <w:t>Check Office Location</w:t>
             </w:r>
           </w:p>
         </w:tc>
@@ -4120,20 +4218,6 @@
                 <w:lang w:bidi="ar-EG"/>
               </w:rPr>
               <w:t>+</w:t>
-            </w:r>
-          </w:p>
-          <w:p>
-            <w:pPr>
-              <w:jc w:val="center"/>
-              <w:rPr>
-                <w:lang w:bidi="ar-EG"/>
-              </w:rPr>
-            </w:pPr>
-            <w:r>
-              <w:rPr>
-                <w:lang w:bidi="ar-EG"/>
-              </w:rPr>
-              <w:t>(optional, may be hard).</w:t>
             </w:r>
           </w:p>
         </w:tc>
@@ -4213,7 +4297,7 @@
               <w:jc w:val="center"/>
             </w:pPr>
             <w:r>
-              <w:t>Check Course Grade</w:t>
+              <w:t>Folder Sync (like git)</w:t>
             </w:r>
           </w:p>
         </w:tc>
@@ -4246,7 +4330,7 @@
               <w:rPr>
                 <w:lang w:bidi="ar-EG"/>
               </w:rPr>
-              <w:t>For each assignment, quiz, etc.</w:t>
+              <w:t>(optional, may be hard).</w:t>
             </w:r>
           </w:p>
         </w:tc>
@@ -4259,15 +4343,7 @@
               <w:jc w:val="center"/>
             </w:pPr>
             <w:r>
-              <w:t>+</w:t>
-            </w:r>
-          </w:p>
-          <w:p>
-            <w:pPr>
-              <w:jc w:val="center"/>
-            </w:pPr>
-            <w:r>
-              <w:t>Only Final and Class’s Work.</w:t>
+              <w:t>-</w:t>
             </w:r>
           </w:p>
         </w:tc>
@@ -4280,15 +4356,7 @@
               <w:jc w:val="center"/>
             </w:pPr>
             <w:r>
-              <w:t>+</w:t>
-            </w:r>
-          </w:p>
-          <w:p>
-            <w:pPr>
-              <w:jc w:val="center"/>
-            </w:pPr>
-            <w:r>
-              <w:t>Only Final and Class’s Work.</w:t>
+              <w:t>-</w:t>
             </w:r>
           </w:p>
         </w:tc>
@@ -4301,15 +4369,7 @@
               <w:jc w:val="center"/>
             </w:pPr>
             <w:r>
-              <w:t>+</w:t>
-            </w:r>
-          </w:p>
-          <w:p>
-            <w:pPr>
-              <w:jc w:val="center"/>
-            </w:pPr>
-            <w:r>
-              <w:t>Not used often.</w:t>
+              <w:t>-</w:t>
             </w:r>
           </w:p>
         </w:tc>
@@ -4322,7 +4382,7 @@
               <w:jc w:val="center"/>
             </w:pPr>
             <w:r>
-              <w:t>+</w:t>
+              <w:t>-</w:t>
             </w:r>
           </w:p>
         </w:tc>
@@ -4335,7 +4395,7 @@
               <w:jc w:val="center"/>
             </w:pPr>
             <w:r>
-              <w:t>+</w:t>
+              <w:t>-</w:t>
             </w:r>
           </w:p>
         </w:tc>
@@ -4350,7 +4410,7 @@
               <w:jc w:val="center"/>
             </w:pPr>
             <w:r>
-              <w:t>Complain About a Grade</w:t>
+              <w:t>Check Course Grade</w:t>
             </w:r>
           </w:p>
         </w:tc>
@@ -4372,6 +4432,20 @@
               <w:t>+</w:t>
             </w:r>
           </w:p>
+          <w:p>
+            <w:pPr>
+              <w:jc w:val="center"/>
+              <w:rPr>
+                <w:lang w:bidi="ar-EG"/>
+              </w:rPr>
+            </w:pPr>
+            <w:r>
+              <w:rPr>
+                <w:lang w:bidi="ar-EG"/>
+              </w:rPr>
+              <w:t>For each assignment, quiz, etc.</w:t>
+            </w:r>
+          </w:p>
         </w:tc>
         <w:tc>
           <w:tcPr>
@@ -4382,7 +4456,15 @@
               <w:jc w:val="center"/>
             </w:pPr>
             <w:r>
-              <w:t>-</w:t>
+              <w:t>+</w:t>
+            </w:r>
+          </w:p>
+          <w:p>
+            <w:pPr>
+              <w:jc w:val="center"/>
+            </w:pPr>
+            <w:r>
+              <w:t>Only Final and Class’s Work.</w:t>
             </w:r>
           </w:p>
         </w:tc>
@@ -4395,7 +4477,15 @@
               <w:jc w:val="center"/>
             </w:pPr>
             <w:r>
-              <w:t>-</w:t>
+              <w:t>+</w:t>
+            </w:r>
+          </w:p>
+          <w:p>
+            <w:pPr>
+              <w:jc w:val="center"/>
+            </w:pPr>
+            <w:r>
+              <w:t>Only Final and Class’s Work.</w:t>
             </w:r>
           </w:p>
         </w:tc>
@@ -4408,7 +4498,15 @@
               <w:jc w:val="center"/>
             </w:pPr>
             <w:r>
-              <w:t>-</w:t>
+              <w:t>+</w:t>
+            </w:r>
+          </w:p>
+          <w:p>
+            <w:pPr>
+              <w:jc w:val="center"/>
+            </w:pPr>
+            <w:r>
+              <w:t>Not used often.</w:t>
             </w:r>
           </w:p>
         </w:tc>
@@ -4421,7 +4519,7 @@
               <w:jc w:val="center"/>
             </w:pPr>
             <w:r>
-              <w:t>-</w:t>
+              <w:t>+</w:t>
             </w:r>
           </w:p>
         </w:tc>
@@ -4434,7 +4532,7 @@
               <w:jc w:val="center"/>
             </w:pPr>
             <w:r>
-              <w:t>-</w:t>
+              <w:t>+</w:t>
             </w:r>
           </w:p>
         </w:tc>
@@ -4449,7 +4547,7 @@
               <w:jc w:val="center"/>
             </w:pPr>
             <w:r>
-              <w:t>Send a Confirmation Mail After Submitting an Assignment</w:t>
+              <w:t>Complain About a Grade</w:t>
             </w:r>
           </w:p>
         </w:tc>
@@ -4507,7 +4605,7 @@
               <w:jc w:val="center"/>
             </w:pPr>
             <w:r>
-              <w:t>+</w:t>
+              <w:t>-</w:t>
             </w:r>
           </w:p>
         </w:tc>
@@ -4520,15 +4618,7 @@
               <w:jc w:val="center"/>
             </w:pPr>
             <w:r>
-              <w:t>+</w:t>
-            </w:r>
-          </w:p>
-          <w:p>
-            <w:pPr>
-              <w:jc w:val="center"/>
-            </w:pPr>
-            <w:r>
-              <w:t>You received a mail indicating that you submitted the assignment.</w:t>
+              <w:t>-</w:t>
             </w:r>
           </w:p>
         </w:tc>
@@ -4541,21 +4631,7 @@
               <w:jc w:val="center"/>
             </w:pPr>
             <w:r>
-              <w:t>+</w:t>
-            </w:r>
-          </w:p>
-          <w:p>
-            <w:pPr>
-              <w:jc w:val="center"/>
-            </w:pPr>
-            <w:r>
-              <w:t xml:space="preserve">Give you a Confirmation Code that You Copy, You Cannot Check This Code After </w:t>
-            </w:r>
-            <w:r>
-              <w:t>the</w:t>
-            </w:r>
-            <w:r>
-              <w:t xml:space="preserve"> Submission Has Closed.</w:t>
+              <w:t>-</w:t>
             </w:r>
           </w:p>
         </w:tc>
@@ -4570,7 +4646,7 @@
               <w:jc w:val="center"/>
             </w:pPr>
             <w:r>
-              <w:t>Check Course Absence</w:t>
+              <w:t>Send a Confirmation Mail After Submitting an Assignment</w:t>
             </w:r>
           </w:p>
         </w:tc>
@@ -4602,7 +4678,7 @@
               <w:jc w:val="center"/>
             </w:pPr>
             <w:r>
-              <w:t>+</w:t>
+              <w:t>-</w:t>
             </w:r>
           </w:p>
         </w:tc>
@@ -4615,7 +4691,7 @@
               <w:jc w:val="center"/>
             </w:pPr>
             <w:r>
-              <w:t>+</w:t>
+              <w:t>-</w:t>
             </w:r>
           </w:p>
         </w:tc>
@@ -4628,7 +4704,7 @@
               <w:jc w:val="center"/>
             </w:pPr>
             <w:r>
-              <w:t>-</w:t>
+              <w:t>+</w:t>
             </w:r>
           </w:p>
         </w:tc>
@@ -4641,7 +4717,15 @@
               <w:jc w:val="center"/>
             </w:pPr>
             <w:r>
-              <w:t>-</w:t>
+              <w:t>+</w:t>
+            </w:r>
+          </w:p>
+          <w:p>
+            <w:pPr>
+              <w:jc w:val="center"/>
+            </w:pPr>
+            <w:r>
+              <w:t>You received a mail indicating that you submitted the assignment.</w:t>
             </w:r>
           </w:p>
         </w:tc>
@@ -4654,7 +4738,15 @@
               <w:jc w:val="center"/>
             </w:pPr>
             <w:r>
-              <w:t>-</w:t>
+              <w:t>+</w:t>
+            </w:r>
+          </w:p>
+          <w:p>
+            <w:pPr>
+              <w:jc w:val="center"/>
+            </w:pPr>
+            <w:r>
+              <w:t>Give you a Confirmation Code that You Copy, You Cannot Check This Code After the Submission Has Closed.</w:t>
             </w:r>
           </w:p>
         </w:tc>
@@ -4669,7 +4761,7 @@
               <w:jc w:val="center"/>
             </w:pPr>
             <w:r>
-              <w:t>Submit attendance excuse</w:t>
+              <w:t>Check Course Absence</w:t>
             </w:r>
           </w:p>
         </w:tc>
@@ -4701,7 +4793,7 @@
               <w:jc w:val="center"/>
             </w:pPr>
             <w:r>
-              <w:t>-</w:t>
+              <w:t>+</w:t>
             </w:r>
           </w:p>
         </w:tc>
@@ -4768,7 +4860,7 @@
               <w:jc w:val="center"/>
             </w:pPr>
             <w:r>
-              <w:t>Submit course request</w:t>
+              <w:t>Submit attendance excuse</w:t>
             </w:r>
           </w:p>
         </w:tc>
@@ -4800,15 +4892,7 @@
               <w:jc w:val="center"/>
             </w:pPr>
             <w:r>
-              <w:t>+</w:t>
-            </w:r>
-          </w:p>
-          <w:p>
-            <w:pPr>
-              <w:jc w:val="center"/>
-            </w:pPr>
-            <w:r>
-              <w:t xml:space="preserve">Only at specific time of the year </w:t>
+              <w:t>-</w:t>
             </w:r>
           </w:p>
         </w:tc>
@@ -4875,10 +4959,7 @@
               <w:jc w:val="center"/>
             </w:pPr>
             <w:r>
-              <w:t>A domain for specific community (</w:t>
-            </w:r>
-            <w:r>
-              <w:t>Cairo university, north America, middle east, etc..)</w:t>
+              <w:t>A domain for specific community (Cairo university, north America, middle east, etc..)</w:t>
             </w:r>
           </w:p>
         </w:tc>
@@ -5556,19 +5637,7 @@
               <w:rPr>
                 <w:lang w:bidi="ar-EG"/>
               </w:rPr>
-              <w:t>(</w:t>
-            </w:r>
-            <w:r>
-              <w:rPr>
-                <w:lang w:bidi="ar-EG"/>
-              </w:rPr>
-              <w:t xml:space="preserve">optional, </w:t>
-            </w:r>
-            <w:r>
-              <w:rPr>
-                <w:lang w:bidi="ar-EG"/>
-              </w:rPr>
-              <w:t>low priority)</w:t>
+              <w:t>(optional, low priority)</w:t>
             </w:r>
           </w:p>
         </w:tc>
@@ -5892,105 +5961,6 @@
             </w:pPr>
             <w:r>
               <w:t>-</w:t>
-            </w:r>
-          </w:p>
-        </w:tc>
-        <w:tc>
-          <w:tcPr>
-            <w:tcW w:w="878" w:type="dxa"/>
-          </w:tcPr>
-          <w:p>
-            <w:pPr>
-              <w:jc w:val="center"/>
-            </w:pPr>
-            <w:r>
-              <w:t>-</w:t>
-            </w:r>
-          </w:p>
-        </w:tc>
-        <w:tc>
-          <w:tcPr>
-            <w:tcW w:w="1294" w:type="dxa"/>
-          </w:tcPr>
-          <w:p>
-            <w:pPr>
-              <w:jc w:val="center"/>
-            </w:pPr>
-            <w:r>
-              <w:t>-</w:t>
-            </w:r>
-          </w:p>
-        </w:tc>
-        <w:tc>
-          <w:tcPr>
-            <w:tcW w:w="1397" w:type="dxa"/>
-          </w:tcPr>
-          <w:p>
-            <w:pPr>
-              <w:jc w:val="center"/>
-            </w:pPr>
-            <w:r>
-              <w:t>+</w:t>
-            </w:r>
-          </w:p>
-        </w:tc>
-      </w:tr>
-      <w:tr>
-        <w:tc>
-          <w:tcPr>
-            <w:tcW w:w="1869" w:type="dxa"/>
-          </w:tcPr>
-          <w:p>
-            <w:pPr>
-              <w:jc w:val="center"/>
-            </w:pPr>
-            <w:r>
-              <w:t>Course Feedback</w:t>
-            </w:r>
-          </w:p>
-        </w:tc>
-        <w:tc>
-          <w:tcPr>
-            <w:tcW w:w="1293" w:type="dxa"/>
-          </w:tcPr>
-          <w:p>
-            <w:pPr>
-              <w:jc w:val="center"/>
-              <w:rPr>
-                <w:lang w:bidi="ar-EG"/>
-              </w:rPr>
-            </w:pPr>
-            <w:r>
-              <w:rPr>
-                <w:lang w:bidi="ar-EG"/>
-              </w:rPr>
-              <w:t>+</w:t>
-            </w:r>
-          </w:p>
-        </w:tc>
-        <w:tc>
-          <w:tcPr>
-            <w:tcW w:w="1149" w:type="dxa"/>
-          </w:tcPr>
-          <w:p>
-            <w:pPr>
-              <w:jc w:val="center"/>
-            </w:pPr>
-            <w:r>
-              <w:t>+</w:t>
-            </w:r>
-          </w:p>
-        </w:tc>
-        <w:tc>
-          <w:tcPr>
-            <w:tcW w:w="1136" w:type="dxa"/>
-          </w:tcPr>
-          <w:p>
-            <w:pPr>
-              <w:jc w:val="center"/>
-            </w:pPr>
-            <w:r>
-              <w:t>+</w:t>
             </w:r>
           </w:p>
         </w:tc>

</xml_diff>

<commit_message>
Update Class Diagram and Priority List
</commit_message>
<xml_diff>
--- a/Websites_Comparsion/features_list.docx
+++ b/Websites_Comparsion/features_list.docx
@@ -34,6 +34,7 @@
         <w:tc>
           <w:tcPr>
             <w:tcW w:w="1293" w:type="dxa"/>
+            <w:shd w:val="clear" w:color="auto" w:fill="FFFFB3"/>
           </w:tcPr>
           <w:p>
             <w:pPr>
@@ -86,9 +87,11 @@
             <w:pPr>
               <w:jc w:val="center"/>
             </w:pPr>
+            <w:proofErr w:type="spellStart"/>
             <w:r>
               <w:t>Acadox</w:t>
             </w:r>
+            <w:proofErr w:type="spellEnd"/>
           </w:p>
         </w:tc>
         <w:tc>
@@ -138,6 +141,7 @@
         <w:tc>
           <w:tcPr>
             <w:tcW w:w="1293" w:type="dxa"/>
+            <w:shd w:val="clear" w:color="auto" w:fill="FFFFB3"/>
           </w:tcPr>
           <w:p>
             <w:pPr>
@@ -231,6 +235,7 @@
         <w:tc>
           <w:tcPr>
             <w:tcW w:w="1293" w:type="dxa"/>
+            <w:shd w:val="clear" w:color="auto" w:fill="FFFFB3"/>
           </w:tcPr>
           <w:p>
             <w:pPr>
@@ -359,6 +364,7 @@
         <w:tc>
           <w:tcPr>
             <w:tcW w:w="1293" w:type="dxa"/>
+            <w:shd w:val="clear" w:color="auto" w:fill="FFFFB3"/>
           </w:tcPr>
           <w:p>
             <w:pPr>
@@ -452,6 +458,7 @@
         <w:tc>
           <w:tcPr>
             <w:tcW w:w="1293" w:type="dxa"/>
+            <w:shd w:val="clear" w:color="auto" w:fill="FFFFB3"/>
           </w:tcPr>
           <w:p>
             <w:pPr>
@@ -545,6 +552,7 @@
         <w:tc>
           <w:tcPr>
             <w:tcW w:w="1293" w:type="dxa"/>
+            <w:shd w:val="clear" w:color="auto" w:fill="FFFFB3"/>
           </w:tcPr>
           <w:p>
             <w:pPr>
@@ -638,6 +646,7 @@
         <w:tc>
           <w:tcPr>
             <w:tcW w:w="1293" w:type="dxa"/>
+            <w:shd w:val="clear" w:color="auto" w:fill="FFFFB3"/>
           </w:tcPr>
           <w:p>
             <w:pPr>
@@ -767,6 +776,7 @@
         <w:tc>
           <w:tcPr>
             <w:tcW w:w="1293" w:type="dxa"/>
+            <w:shd w:val="clear" w:color="auto" w:fill="FFFFB3"/>
           </w:tcPr>
           <w:p>
             <w:pPr>
@@ -874,6 +884,7 @@
         <w:tc>
           <w:tcPr>
             <w:tcW w:w="1293" w:type="dxa"/>
+            <w:shd w:val="clear" w:color="auto" w:fill="FFFFB3"/>
           </w:tcPr>
           <w:p>
             <w:pPr>
@@ -1004,6 +1015,7 @@
         <w:tc>
           <w:tcPr>
             <w:tcW w:w="1293" w:type="dxa"/>
+            <w:shd w:val="clear" w:color="auto" w:fill="FFFFB3"/>
           </w:tcPr>
           <w:p>
             <w:pPr>
@@ -1121,6 +1133,7 @@
         <w:tc>
           <w:tcPr>
             <w:tcW w:w="1293" w:type="dxa"/>
+            <w:shd w:val="clear" w:color="auto" w:fill="FFFFB3"/>
           </w:tcPr>
           <w:p>
             <w:pPr>
@@ -1217,6 +1230,7 @@
         <w:tc>
           <w:tcPr>
             <w:tcW w:w="1293" w:type="dxa"/>
+            <w:shd w:val="clear" w:color="auto" w:fill="FFFFB3"/>
           </w:tcPr>
           <w:p>
             <w:pPr>
@@ -1310,6 +1324,7 @@
         <w:tc>
           <w:tcPr>
             <w:tcW w:w="1293" w:type="dxa"/>
+            <w:shd w:val="clear" w:color="auto" w:fill="FFFFB3"/>
           </w:tcPr>
           <w:p>
             <w:pPr>
@@ -1435,6 +1450,7 @@
         <w:tc>
           <w:tcPr>
             <w:tcW w:w="1293" w:type="dxa"/>
+            <w:shd w:val="clear" w:color="auto" w:fill="FFFFB3"/>
           </w:tcPr>
           <w:p>
             <w:pPr>
@@ -1532,6 +1548,7 @@
         <w:tc>
           <w:tcPr>
             <w:tcW w:w="1293" w:type="dxa"/>
+            <w:shd w:val="clear" w:color="auto" w:fill="FFFFB3"/>
           </w:tcPr>
           <w:p>
             <w:pPr>
@@ -1625,6 +1642,7 @@
         <w:tc>
           <w:tcPr>
             <w:tcW w:w="1293" w:type="dxa"/>
+            <w:shd w:val="clear" w:color="auto" w:fill="FFFFB3"/>
           </w:tcPr>
           <w:p>
             <w:pPr>
@@ -1719,6 +1737,7 @@
         <w:tc>
           <w:tcPr>
             <w:tcW w:w="1293" w:type="dxa"/>
+            <w:shd w:val="clear" w:color="auto" w:fill="FFFFB3"/>
           </w:tcPr>
           <w:p>
             <w:pPr>
@@ -1809,6 +1828,7 @@
         <w:tc>
           <w:tcPr>
             <w:tcW w:w="1293" w:type="dxa"/>
+            <w:shd w:val="clear" w:color="auto" w:fill="FFFFB3"/>
           </w:tcPr>
           <w:p>
             <w:pPr>
@@ -1902,6 +1922,7 @@
         <w:tc>
           <w:tcPr>
             <w:tcW w:w="1293" w:type="dxa"/>
+            <w:shd w:val="clear" w:color="auto" w:fill="FFFFB3"/>
           </w:tcPr>
           <w:p>
             <w:pPr>
@@ -2002,6 +2023,7 @@
         <w:tc>
           <w:tcPr>
             <w:tcW w:w="1293" w:type="dxa"/>
+            <w:shd w:val="clear" w:color="auto" w:fill="FFFFB3"/>
           </w:tcPr>
           <w:p>
             <w:pPr>
@@ -2102,7 +2124,15 @@
               <w:jc w:val="center"/>
             </w:pPr>
             <w:r>
-              <w:t xml:space="preserve">Registration (E.g. </w:t>
+              <w:t>Registration (</w:t>
+            </w:r>
+            <w:proofErr w:type="gramStart"/>
+            <w:r>
+              <w:t>E.g.</w:t>
+            </w:r>
+            <w:proofErr w:type="gramEnd"/>
+            <w:r>
+              <w:t xml:space="preserve"> </w:t>
             </w:r>
             <w:r>
               <w:t>attendance meeting</w:t>
@@ -2115,6 +2145,7 @@
         <w:tc>
           <w:tcPr>
             <w:tcW w:w="1293" w:type="dxa"/>
+            <w:shd w:val="clear" w:color="auto" w:fill="FFFFB3"/>
           </w:tcPr>
           <w:p>
             <w:pPr>
@@ -2222,6 +2253,7 @@
         <w:tc>
           <w:tcPr>
             <w:tcW w:w="1293" w:type="dxa"/>
+            <w:shd w:val="clear" w:color="auto" w:fill="FFFFB3"/>
           </w:tcPr>
           <w:p>
             <w:pPr>
@@ -2337,6 +2369,7 @@
         <w:tc>
           <w:tcPr>
             <w:tcW w:w="1293" w:type="dxa"/>
+            <w:shd w:val="clear" w:color="auto" w:fill="FFFFB3"/>
           </w:tcPr>
           <w:p>
             <w:pPr>
@@ -2436,6 +2469,7 @@
         <w:tc>
           <w:tcPr>
             <w:tcW w:w="1293" w:type="dxa"/>
+            <w:shd w:val="clear" w:color="auto" w:fill="FFFFB3"/>
           </w:tcPr>
           <w:p>
             <w:pPr>
@@ -2535,6 +2569,7 @@
         <w:tc>
           <w:tcPr>
             <w:tcW w:w="1293" w:type="dxa"/>
+            <w:shd w:val="clear" w:color="auto" w:fill="FFFFB3"/>
           </w:tcPr>
           <w:p>
             <w:pPr>
@@ -2642,6 +2677,7 @@
         <w:tc>
           <w:tcPr>
             <w:tcW w:w="1293" w:type="dxa"/>
+            <w:shd w:val="clear" w:color="auto" w:fill="FFFFB3"/>
           </w:tcPr>
           <w:p>
             <w:pPr>
@@ -2741,6 +2777,7 @@
         <w:tc>
           <w:tcPr>
             <w:tcW w:w="1293" w:type="dxa"/>
+            <w:shd w:val="clear" w:color="auto" w:fill="FFFFB3"/>
           </w:tcPr>
           <w:p>
             <w:pPr>
@@ -2840,6 +2877,7 @@
         <w:tc>
           <w:tcPr>
             <w:tcW w:w="1293" w:type="dxa"/>
+            <w:shd w:val="clear" w:color="auto" w:fill="FFFFB3"/>
           </w:tcPr>
           <w:p>
             <w:pPr>
@@ -2939,6 +2977,7 @@
         <w:tc>
           <w:tcPr>
             <w:tcW w:w="1293" w:type="dxa"/>
+            <w:shd w:val="clear" w:color="auto" w:fill="FFFFB3"/>
           </w:tcPr>
           <w:p>
             <w:pPr>
@@ -3038,6 +3077,7 @@
         <w:tc>
           <w:tcPr>
             <w:tcW w:w="1293" w:type="dxa"/>
+            <w:shd w:val="clear" w:color="auto" w:fill="FFFFB3"/>
           </w:tcPr>
           <w:p>
             <w:pPr>
@@ -3137,6 +3177,7 @@
         <w:tc>
           <w:tcPr>
             <w:tcW w:w="1293" w:type="dxa"/>
+            <w:shd w:val="clear" w:color="auto" w:fill="FFFFB3"/>
           </w:tcPr>
           <w:p>
             <w:pPr>
@@ -3244,6 +3285,7 @@
         <w:tc>
           <w:tcPr>
             <w:tcW w:w="1293" w:type="dxa"/>
+            <w:shd w:val="clear" w:color="auto" w:fill="FFFFB3"/>
           </w:tcPr>
           <w:p>
             <w:pPr>
@@ -3343,6 +3385,7 @@
         <w:tc>
           <w:tcPr>
             <w:tcW w:w="1293" w:type="dxa"/>
+            <w:shd w:val="clear" w:color="auto" w:fill="FFFFB3"/>
           </w:tcPr>
           <w:p>
             <w:pPr>
@@ -3442,6 +3485,7 @@
         <w:tc>
           <w:tcPr>
             <w:tcW w:w="1293" w:type="dxa"/>
+            <w:shd w:val="clear" w:color="auto" w:fill="FFFFB3"/>
           </w:tcPr>
           <w:p>
             <w:pPr>
@@ -3541,6 +3585,7 @@
         <w:tc>
           <w:tcPr>
             <w:tcW w:w="1293" w:type="dxa"/>
+            <w:shd w:val="clear" w:color="auto" w:fill="FFFFB3"/>
           </w:tcPr>
           <w:p>
             <w:pPr>
@@ -3640,6 +3685,7 @@
         <w:tc>
           <w:tcPr>
             <w:tcW w:w="1293" w:type="dxa"/>
+            <w:shd w:val="clear" w:color="auto" w:fill="FFFFB3"/>
           </w:tcPr>
           <w:p>
             <w:pPr>
@@ -3754,6 +3800,7 @@
         <w:tc>
           <w:tcPr>
             <w:tcW w:w="1293" w:type="dxa"/>
+            <w:shd w:val="clear" w:color="auto" w:fill="FFFFB3"/>
           </w:tcPr>
           <w:p>
             <w:pPr>
@@ -3854,6 +3901,7 @@
         <w:tc>
           <w:tcPr>
             <w:tcW w:w="1293" w:type="dxa"/>
+            <w:shd w:val="clear" w:color="auto" w:fill="FFFFB3"/>
           </w:tcPr>
           <w:p>
             <w:pPr>
@@ -3969,6 +4017,7 @@
         <w:tc>
           <w:tcPr>
             <w:tcW w:w="1293" w:type="dxa"/>
+            <w:shd w:val="clear" w:color="auto" w:fill="FFFFB3"/>
           </w:tcPr>
           <w:p>
             <w:pPr>
@@ -4098,6 +4147,7 @@
         <w:tc>
           <w:tcPr>
             <w:tcW w:w="1293" w:type="dxa"/>
+            <w:shd w:val="clear" w:color="auto" w:fill="FFFFB3"/>
           </w:tcPr>
           <w:p>
             <w:pPr>
@@ -4205,6 +4255,7 @@
         <w:tc>
           <w:tcPr>
             <w:tcW w:w="1293" w:type="dxa"/>
+            <w:shd w:val="clear" w:color="auto" w:fill="FFFFB3"/>
           </w:tcPr>
           <w:p>
             <w:pPr>
@@ -4304,6 +4355,7 @@
         <w:tc>
           <w:tcPr>
             <w:tcW w:w="1293" w:type="dxa"/>
+            <w:shd w:val="clear" w:color="auto" w:fill="FFFFB3"/>
           </w:tcPr>
           <w:p>
             <w:pPr>
@@ -4417,6 +4469,7 @@
         <w:tc>
           <w:tcPr>
             <w:tcW w:w="1293" w:type="dxa"/>
+            <w:shd w:val="clear" w:color="auto" w:fill="FFFFB3"/>
           </w:tcPr>
           <w:p>
             <w:pPr>
@@ -4554,6 +4607,7 @@
         <w:tc>
           <w:tcPr>
             <w:tcW w:w="1293" w:type="dxa"/>
+            <w:shd w:val="clear" w:color="auto" w:fill="FFFFB3"/>
           </w:tcPr>
           <w:p>
             <w:pPr>
@@ -4653,6 +4707,7 @@
         <w:tc>
           <w:tcPr>
             <w:tcW w:w="1293" w:type="dxa"/>
+            <w:shd w:val="clear" w:color="auto" w:fill="FFFFB3"/>
           </w:tcPr>
           <w:p>
             <w:pPr>
@@ -4768,6 +4823,7 @@
         <w:tc>
           <w:tcPr>
             <w:tcW w:w="1293" w:type="dxa"/>
+            <w:shd w:val="clear" w:color="auto" w:fill="FFFFB3"/>
           </w:tcPr>
           <w:p>
             <w:pPr>
@@ -4867,6 +4923,7 @@
         <w:tc>
           <w:tcPr>
             <w:tcW w:w="1293" w:type="dxa"/>
+            <w:shd w:val="clear" w:color="auto" w:fill="FFFFB3"/>
           </w:tcPr>
           <w:p>
             <w:pPr>
@@ -4966,6 +5023,7 @@
         <w:tc>
           <w:tcPr>
             <w:tcW w:w="1293" w:type="dxa"/>
+            <w:shd w:val="clear" w:color="auto" w:fill="FFFFB3"/>
           </w:tcPr>
           <w:p>
             <w:pPr>
@@ -5065,6 +5123,7 @@
         <w:tc>
           <w:tcPr>
             <w:tcW w:w="1293" w:type="dxa"/>
+            <w:shd w:val="clear" w:color="auto" w:fill="FFFFB3"/>
           </w:tcPr>
           <w:p>
             <w:pPr>
@@ -5165,6 +5224,7 @@
         <w:tc>
           <w:tcPr>
             <w:tcW w:w="1293" w:type="dxa"/>
+            <w:shd w:val="clear" w:color="auto" w:fill="FFFFB3"/>
           </w:tcPr>
           <w:p>
             <w:pPr>
@@ -5278,6 +5338,7 @@
         <w:tc>
           <w:tcPr>
             <w:tcW w:w="1293" w:type="dxa"/>
+            <w:shd w:val="clear" w:color="auto" w:fill="FFFFB3"/>
           </w:tcPr>
           <w:p>
             <w:pPr>
@@ -5385,6 +5446,7 @@
         <w:tc>
           <w:tcPr>
             <w:tcW w:w="1293" w:type="dxa"/>
+            <w:shd w:val="clear" w:color="auto" w:fill="FFFFB3"/>
           </w:tcPr>
           <w:p>
             <w:pPr>
@@ -5498,6 +5560,7 @@
         <w:tc>
           <w:tcPr>
             <w:tcW w:w="1293" w:type="dxa"/>
+            <w:shd w:val="clear" w:color="auto" w:fill="FFFFB3"/>
           </w:tcPr>
           <w:p>
             <w:pPr>
@@ -5611,6 +5674,7 @@
         <w:tc>
           <w:tcPr>
             <w:tcW w:w="1293" w:type="dxa"/>
+            <w:shd w:val="clear" w:color="auto" w:fill="FFFFB3"/>
           </w:tcPr>
           <w:p>
             <w:pPr>
@@ -5724,6 +5788,7 @@
         <w:tc>
           <w:tcPr>
             <w:tcW w:w="1293" w:type="dxa"/>
+            <w:shd w:val="clear" w:color="auto" w:fill="FFFFB3"/>
           </w:tcPr>
           <w:p>
             <w:pPr>
@@ -5823,6 +5888,7 @@
         <w:tc>
           <w:tcPr>
             <w:tcW w:w="1293" w:type="dxa"/>
+            <w:shd w:val="clear" w:color="auto" w:fill="FFFFB3"/>
           </w:tcPr>
           <w:p>
             <w:pPr>
@@ -5922,6 +5988,7 @@
         <w:tc>
           <w:tcPr>
             <w:tcW w:w="1293" w:type="dxa"/>
+            <w:shd w:val="clear" w:color="auto" w:fill="FFFFB3"/>
           </w:tcPr>
           <w:p>
             <w:pPr>

</xml_diff>